<commit_message>
made shell script to execute project
</commit_message>
<xml_diff>
--- a/Doc/Final_Project_Report.docx
+++ b/Doc/Final_Project_Report.docx
@@ -31,8 +31,13 @@
         <w:jc w:val="center"/>
       </w:pPr>
       <w:r>
-        <w:t>By: Sabrina DeSoto</w:t>
-      </w:r>
+        <w:t xml:space="preserve">By: Sabrina </w:t>
+      </w:r>
+      <w:proofErr w:type="spellStart"/>
+      <w:r>
+        <w:t>DeSoto</w:t>
+      </w:r>
+      <w:proofErr w:type="spellEnd"/>
     </w:p>
     <w:p>
       <w:pPr>
@@ -58,7 +63,15 @@
         <w:tab/>
       </w:r>
       <w:r>
-        <w:t>In the field of radio astronomy, the study of Magnified Amplitude by Stimulated Emission Radiation (MASERS) provides lots of information that relying on visibility would otherwise miss (Becker 1995). To better understand MASERS this project implements the method of fringe rate mapping to locate the MASER’s celestial coo</w:t>
+        <w:t xml:space="preserve">In the field of radio astronomy, the study of Magnified Amplitude by Stimulated Emission Radiation (MASERS) provides lots of information that relying on visibility would otherwise miss (Becker 1995). To better understand MASERS this project implements the method of fringe rate mapping to locate the </w:t>
+      </w:r>
+      <w:proofErr w:type="spellStart"/>
+      <w:r>
+        <w:t>MASER’s</w:t>
+      </w:r>
+      <w:proofErr w:type="spellEnd"/>
+      <w:r>
+        <w:t xml:space="preserve"> celestial coo</w:t>
       </w:r>
       <w:r>
         <w:t>rdinate. P</w:t>
@@ -79,7 +92,13 @@
         <w:t xml:space="preserve"> more manageable. In the end not only were th</w:t>
       </w:r>
       <w:r>
-        <w:t xml:space="preserve">e celestial coordinates for a 1720MHz MASER gathered but also a python script was established that is both reusable for other studies and allows for this one to be recreatable. </w:t>
+        <w:t>e celestial coordinates for a 1720MHz MASER gathered but also a python script was established that is both reusable for other studies and allows fo</w:t>
+      </w:r>
+      <w:r>
+        <w:t>r this one to be recreated</w:t>
+      </w:r>
+      <w:r>
+        <w:t xml:space="preserve">. </w:t>
       </w:r>
     </w:p>
     <w:p/>
@@ -122,10 +141,12 @@
       <w:r>
         <w:t xml:space="preserve">s. A </w:t>
       </w:r>
+      <w:proofErr w:type="spellStart"/>
       <w:proofErr w:type="gramStart"/>
       <w:r>
         <w:t>vidal</w:t>
       </w:r>
+      <w:proofErr w:type="spellEnd"/>
       <w:proofErr w:type="gramEnd"/>
       <w:r>
         <w:t xml:space="preserve"> part of this confirmation is</w:t>
@@ -444,8 +465,13 @@
       <w:r>
         <w:t xml:space="preserve">antenna array at the </w:t>
       </w:r>
-      <w:r>
-        <w:t>Westerbork Synthesis Radio Telescope (WSRT). The data is restricted to a frequency of 1720 MHz, designed to confirm ra</w:t>
+      <w:proofErr w:type="spellStart"/>
+      <w:r>
+        <w:t>Westerbork</w:t>
+      </w:r>
+      <w:proofErr w:type="spellEnd"/>
+      <w:r>
+        <w:t xml:space="preserve"> Synthesis Radio Telescope (WSRT). The data is restricted to a frequency of 1720 MHz, designed to confirm ra</w:t>
       </w:r>
       <w:r>
         <w:t xml:space="preserve">dio emissions from </w:t>
@@ -457,7 +483,58 @@
         <w:t xml:space="preserve">. </w:t>
       </w:r>
       <w:r>
-        <w:t xml:space="preserve">A program called AIPS is used to read in the data from the telescope, the manipulation of the data in this program to get it in a readable state for a python script is beyond the scope of this project. This project starts with importing the data into python using the pandas library. This alone requires a ‘while’ loop to separate out the 30-minute observation times which each have a chunk of data that needs to be analyzed separately and then compared at the end. Each chunk of data is </w:t>
+        <w:t xml:space="preserve">A program called AIPS is used to read in the data from the telescope, the manipulation of the data in this program to get it in a readable state for a python script is beyond the scope of this project. </w:t>
+      </w:r>
+      <w:r>
+        <w:t xml:space="preserve">Data analysis for this project is ran by commands found in the project’s main directory </w:t>
+      </w:r>
+      <w:proofErr w:type="spellStart"/>
+      <w:r>
+        <w:t>README.md</w:t>
+      </w:r>
+      <w:proofErr w:type="spellEnd"/>
+      <w:r>
+        <w:t xml:space="preserve"> page and all code is available on </w:t>
+      </w:r>
+      <w:proofErr w:type="spellStart"/>
+      <w:r>
+        <w:t>github</w:t>
+      </w:r>
+      <w:proofErr w:type="spellEnd"/>
+      <w:r>
+        <w:t xml:space="preserve"> at </w:t>
+      </w:r>
+      <w:hyperlink r:id="rId6" w:history="1">
+        <w:r>
+          <w:rPr>
+            <w:rStyle w:val="Hyperlink"/>
+          </w:rPr>
+          <w:t>https://github.com/sabdesoto/Sab_Final_Project</w:t>
+        </w:r>
+      </w:hyperlink>
+      <w:proofErr w:type="gramStart"/>
+      <w:r>
+        <w:t xml:space="preserve"> .</w:t>
+      </w:r>
+      <w:proofErr w:type="gramEnd"/>
+      <w:r>
+        <w:t xml:space="preserve"> </w:t>
+      </w:r>
+    </w:p>
+    <w:p>
+      <w:pPr>
+        <w:ind w:firstLine="720"/>
+      </w:pPr>
+      <w:r>
+        <w:t xml:space="preserve">This project starts with importing the data into python using the </w:t>
+      </w:r>
+      <w:proofErr w:type="gramStart"/>
+      <w:r>
+        <w:t>pandas</w:t>
+      </w:r>
+      <w:proofErr w:type="gramEnd"/>
+      <w:r>
+        <w:t xml:space="preserve"> library. This alone requires a ‘while’ loop to separate out the 30-minute observation times which each have a chunk of data that needs to be analyzed separately and then compared at the end. Each chunk of data is </w:t>
       </w:r>
       <w:r>
         <w:t>then assigned to a list</w:t>
@@ -477,10 +554,13 @@
         <w:ind w:firstLine="720"/>
       </w:pPr>
       <w:r>
-        <w:t xml:space="preserve">Next phase diagrams for each observation period are created and saved to </w:t>
-      </w:r>
-      <w:r>
-        <w:t>separate file. These diagrams are composed of two subplots stacked on</w:t>
+        <w:t>Next phase diagrams for each observation</w:t>
+      </w:r>
+      <w:r>
+        <w:t xml:space="preserve"> period are created and saved</w:t>
+      </w:r>
+      <w:r>
+        <w:t>. These diagrams are composed of two subplots stacked on</w:t>
       </w:r>
       <w:r>
         <w:t xml:space="preserve"> </w:t>
@@ -504,7 +584,13 @@
         <w:t xml:space="preserve"> the connection between the characteristics of the MASER</w:t>
       </w:r>
       <w:r>
-        <w:t xml:space="preserve"> and help to understand why each of the next analysis steps is done in the order it is. The bottom half of the diagrams plots the amplitude vs. the frequency which makes it easy </w:t>
+        <w:t xml:space="preserve"> and help to understand why each of the next analysis steps is done in the order it is.</w:t>
+      </w:r>
+      <w:r>
+        <w:t xml:space="preserve"> The bottom half of the diagram</w:t>
+      </w:r>
+      <w:r>
+        <w:t xml:space="preserve"> plots the amplitude vs. the frequency which makes it easy </w:t>
       </w:r>
       <w:r>
         <w:t xml:space="preserve">to note a signal from the MASER </w:t>
@@ -528,6 +614,9 @@
         <w:t>ed at.</w:t>
       </w:r>
       <w:r>
+        <w:rPr>
+          <w:noProof/>
+        </w:rPr>
         <w:drawing>
           <wp:inline distT="0" distB="0" distL="0" distR="0">
             <wp:extent cx="5486400" cy="2194560"/>
@@ -545,19 +634,19 @@
                       <a:picLocks noChangeAspect="1" noChangeArrowheads="1"/>
                     </pic:cNvPicPr>
                   </pic:nvPicPr>
-                  <ve:AlternateContent>
-                    <ve:Choice xmlns:ma="http://schemas.microsoft.com/office/mac/drawingml/2008/main" Requires="ma">
+                  <ve:AlternateContent xmlns:ma="http://schemas.microsoft.com/office/mac/drawingml/2008/main">
+                    <ve:Choice Requires="ma">
                       <pic:blipFill>
-                        <a:blip r:embed="rId6"/>
+                        <a:blip r:embed="rId7"/>
                         <a:srcRect/>
                         <a:stretch>
                           <a:fillRect/>
                         </a:stretch>
                       </pic:blipFill>
                     </ve:Choice>
-                    <ve:Fallback>
+                    <ve:Fallback xmlns:pic="http://schemas.openxmlformats.org/drawingml/2006/picture" xmlns:a="http://schemas.openxmlformats.org/drawingml/2006/main" xmlns:wne="http://schemas.microsoft.com/office/word/2006/wordml" xmlns:w="http://schemas.openxmlformats.org/wordprocessingml/2006/main" xmlns:w10="urn:schemas-microsoft-com:office:word" xmlns:wp="http://schemas.openxmlformats.org/drawingml/2006/wordprocessingDrawing" xmlns:v="urn:schemas-microsoft-com:vml" xmlns:m="http://schemas.openxmlformats.org/officeDocument/2006/math" xmlns:r="http://schemas.openxmlformats.org/officeDocument/2006/relationships" xmlns:o="urn:schemas-microsoft-com:office:office" xmlns:mv="urn:schemas-microsoft-com:mac:vml" xmlns:ve="http://schemas.openxmlformats.org/markup-compatibility/2006" xmlns:mo="http://schemas.microsoft.com/office/mac/office/2008/main" xmlns="">
                       <pic:blipFill>
-                        <a:blip r:embed="rId7"/>
+                        <a:blip r:embed="rId8"/>
                         <a:srcRect/>
                         <a:stretch>
                           <a:fillRect/>
@@ -657,68 +746,126 @@
         <w:t>average phases are saved to a data table</w:t>
       </w:r>
       <w:r>
-        <w:t xml:space="preserve"> along with an additional column that divides them by 360degrees thereby converting them to a point that can be located on a fringe pattern</w:t>
+        <w:t xml:space="preserve"> along with an additional column that divides them by 360degrees thereby converting them to a</w:t>
+      </w:r>
+      <w:r>
+        <w:t xml:space="preserve"> point that can be located on the corresponding </w:t>
+      </w:r>
+      <w:r>
+        <w:t>fringe pattern</w:t>
+      </w:r>
+      <w:r>
+        <w:t xml:space="preserve"> for the time of day the observation period was</w:t>
+      </w:r>
+      <w:r>
+        <w:t>.</w:t>
+      </w:r>
+      <w:r>
+        <w:t xml:space="preserve"> As of now this concludes the analysis done in the python s</w:t>
+      </w:r>
+      <w:r>
+        <w:t xml:space="preserve">cript however to expand on this the fringe pattern itself could be analyzed by python. The start of this work is included in the </w:t>
+      </w:r>
+      <w:proofErr w:type="spellStart"/>
+      <w:r>
+        <w:t>ipython</w:t>
+      </w:r>
+      <w:proofErr w:type="spellEnd"/>
+      <w:r>
+        <w:t xml:space="preserve"> notebooks in the Bin folder and an overview of this method is below. </w:t>
+      </w:r>
+      <w:r>
+        <w:t xml:space="preserve"> </w:t>
+      </w:r>
+    </w:p>
+    <w:p>
+      <w:pPr>
+        <w:ind w:firstLine="720"/>
+      </w:pPr>
+      <w:r>
+        <w:t>T</w:t>
+      </w:r>
+      <w:r>
+        <w:t>o better visualize the MASER location t</w:t>
+      </w:r>
+      <w:r>
+        <w:t xml:space="preserve">he fringe size for each observation time </w:t>
+      </w:r>
+      <w:r>
+        <w:t>is also neede</w:t>
+      </w:r>
+      <w:r>
+        <w:t>d</w:t>
+      </w:r>
+      <w:r>
+        <w:t>. In order to obtain this a bit of calculation regarding the antenna separation, time of day and tuned frequency is needed, the details of which will not be discussed here but can be found with notation in the work notebook and</w:t>
+      </w:r>
+      <w:r>
+        <w:t xml:space="preserve"> excel data file</w:t>
+      </w:r>
+      <w:r>
+        <w:t xml:space="preserve"> (in </w:t>
+      </w:r>
+      <w:proofErr w:type="spellStart"/>
+      <w:r>
+        <w:t>New_data</w:t>
+      </w:r>
+      <w:proofErr w:type="spellEnd"/>
+      <w:r>
+        <w:t xml:space="preserve"> folder)</w:t>
+      </w:r>
+      <w:r>
+        <w:t xml:space="preserve">. The fringe pattern is </w:t>
+      </w:r>
+      <w:r>
+        <w:t>plotted</w:t>
+      </w:r>
+      <w:r>
+        <w:t xml:space="preserve"> as a sin wave</w:t>
+      </w:r>
+      <w:r>
+        <w:t xml:space="preserve"> </w:t>
+      </w:r>
+      <w:r>
+        <w:t>with different amplitudes depending on which detection time it was from and the separation of the antennas at that time.</w:t>
+      </w:r>
+    </w:p>
+    <w:p>
+      <w:pPr>
+        <w:ind w:firstLine="720"/>
+      </w:pPr>
+      <w:r>
+        <w:t xml:space="preserve">By </w:t>
+      </w:r>
+      <w:r>
+        <w:t>matching up each average phase on it</w:t>
+      </w:r>
+      <w:r>
+        <w:t>s</w:t>
+      </w:r>
+      <w:r>
+        <w:t>’ corresponding</w:t>
+      </w:r>
+      <w:r>
+        <w:t xml:space="preserve"> fringe size, none-overlapping values can be elimin</w:t>
+      </w:r>
+      <w:r>
+        <w:t>ated, pinpointing where</w:t>
+      </w:r>
+      <w:r>
+        <w:t xml:space="preserve"> </w:t>
+      </w:r>
+      <w:r>
+        <w:t xml:space="preserve">the </w:t>
+      </w:r>
+      <w:r>
+        <w:t>MASER</w:t>
+      </w:r>
+      <w:r>
+        <w:t xml:space="preserve"> must be located on the fringe pattern at anytime of day</w:t>
       </w:r>
       <w:r>
         <w:t xml:space="preserve">. </w:t>
-      </w:r>
-    </w:p>
-    <w:p>
-      <w:pPr>
-        <w:ind w:firstLine="720"/>
-      </w:pPr>
-      <w:r>
-        <w:t xml:space="preserve">The fringe size for each observation time </w:t>
-      </w:r>
-      <w:r>
-        <w:t>is also needed to decipher the MASER location. In order to obtain this a bit of calculation regarding the antenna separation, time of day and tuned frequency is needed, the details of which will not be discussed here but can be found with notation in the work notebook and</w:t>
-      </w:r>
-      <w:r>
-        <w:t xml:space="preserve"> excel data file. The fringe pattern is </w:t>
-      </w:r>
-      <w:r>
-        <w:t>plotted</w:t>
-      </w:r>
-      <w:r>
-        <w:t xml:space="preserve"> as a sin wave</w:t>
-      </w:r>
-      <w:r>
-        <w:t xml:space="preserve"> </w:t>
-      </w:r>
-      <w:r>
-        <w:t>with different amplitudes depending on which detection time it was from and the separation of the antennas at that time.</w:t>
-      </w:r>
-    </w:p>
-    <w:p>
-      <w:pPr>
-        <w:ind w:firstLine="720"/>
-      </w:pPr>
-      <w:r>
-        <w:t xml:space="preserve">By </w:t>
-      </w:r>
-      <w:r>
-        <w:t>matching up each average phase on it</w:t>
-      </w:r>
-      <w:r>
-        <w:t>s</w:t>
-      </w:r>
-      <w:r>
-        <w:t>’ corresponding</w:t>
-      </w:r>
-      <w:r>
-        <w:t xml:space="preserve"> fringe size, none-overlapping values can be eliminated, pinpointing one option for </w:t>
-      </w:r>
-      <w:r>
-        <w:t xml:space="preserve">the </w:t>
-      </w:r>
-      <w:r>
-        <w:t>MASER</w:t>
-      </w:r>
-      <w:r>
-        <w:t xml:space="preserve"> location</w:t>
-      </w:r>
-      <w:r>
-        <w:t xml:space="preserve"> on the fringe. </w:t>
       </w:r>
     </w:p>
     <w:p>
@@ -743,16 +890,72 @@
     <w:p>
       <w:r>
         <w:tab/>
-        <w:t>Th</w:t>
-      </w:r>
-      <w:r>
-        <w:t>e results of this FRM</w:t>
-      </w:r>
-      <w:r>
-        <w:t xml:space="preserve"> project are two-fold. First,</w:t>
-      </w:r>
-      <w:r>
-        <w:t xml:space="preserve"> the location of the MASER on a fringe pattern is obtained. </w:t>
+      </w:r>
+      <w:r>
+        <w:t xml:space="preserve">The results of this FRM project are two-fold. First there are results created and saved as files from running the python script. </w:t>
+      </w:r>
+      <w:r>
+        <w:t xml:space="preserve">Each function within the python script results in an outcome saved with in the project directory. For the </w:t>
+      </w:r>
+      <w:proofErr w:type="spellStart"/>
+      <w:r>
+        <w:t>load_data</w:t>
+      </w:r>
+      <w:proofErr w:type="spellEnd"/>
+      <w:r>
+        <w:t xml:space="preserve"> function each chunk of antenna</w:t>
+      </w:r>
+      <w:r>
+        <w:t xml:space="preserve"> data, </w:t>
+      </w:r>
+      <w:r>
+        <w:t>separated by obse</w:t>
+      </w:r>
+      <w:r>
+        <w:t xml:space="preserve">rvation period, was </w:t>
+      </w:r>
+      <w:proofErr w:type="spellStart"/>
+      <w:r>
+        <w:t>munged</w:t>
+      </w:r>
+      <w:proofErr w:type="spellEnd"/>
+      <w:r>
+        <w:t xml:space="preserve"> to make future analysis easier. The script saves these chunks of data, individually with in the Data/</w:t>
+      </w:r>
+      <w:proofErr w:type="spellStart"/>
+      <w:r>
+        <w:t>Analyzed_data</w:t>
+      </w:r>
+      <w:proofErr w:type="spellEnd"/>
+      <w:r>
+        <w:t xml:space="preserve"> folder. Next the </w:t>
+      </w:r>
+      <w:proofErr w:type="spellStart"/>
+      <w:r>
+        <w:t>make_phase_diagrams</w:t>
+      </w:r>
+      <w:proofErr w:type="spellEnd"/>
+      <w:r>
+        <w:t xml:space="preserve"> functions </w:t>
+      </w:r>
+      <w:proofErr w:type="spellStart"/>
+      <w:r>
+        <w:t>ploted</w:t>
+      </w:r>
+      <w:proofErr w:type="spellEnd"/>
+      <w:r>
+        <w:t xml:space="preserve"> the phase diagrams for each observation period and separately saved them in the Res</w:t>
+      </w:r>
+      <w:r>
+        <w:t xml:space="preserve">ults folder. Finally the </w:t>
+      </w:r>
+      <w:proofErr w:type="spellStart"/>
+      <w:r>
+        <w:t>signal_phase</w:t>
+      </w:r>
+      <w:proofErr w:type="spellEnd"/>
+      <w:r>
+        <w:t xml:space="preserve"> function produces a table of the average signal phase, and that phase converted to a location (on a fringe patter) for each observation period. After running the script this table is also found in the results folder of the project directory. </w:t>
       </w:r>
     </w:p>
     <w:p>
@@ -793,18 +996,31 @@
         <w:t xml:space="preserve"> referred to for </w:t>
       </w:r>
       <w:r>
-        <w:t xml:space="preserve">many coding tasks such as: data munging, </w:t>
-      </w:r>
-      <w:r>
-        <w:t xml:space="preserve">requiring points over a threshold, multi-panel plotting, separating headed data, </w:t>
-      </w:r>
+        <w:t xml:space="preserve">many coding tasks such as: data </w:t>
+      </w:r>
+      <w:proofErr w:type="spellStart"/>
+      <w:r>
+        <w:t>munging</w:t>
+      </w:r>
+      <w:proofErr w:type="spellEnd"/>
+      <w:r>
+        <w:t xml:space="preserve">, </w:t>
+      </w:r>
+      <w:r>
+        <w:t>requiring points over a threshold, multi-panel plotting</w:t>
+      </w:r>
+      <w:r>
+        <w:t xml:space="preserve">, separating headed data, </w:t>
+      </w:r>
+      <w:proofErr w:type="spellStart"/>
       <w:proofErr w:type="gramStart"/>
       <w:r>
         <w:t>ect</w:t>
       </w:r>
+      <w:proofErr w:type="spellEnd"/>
       <w:proofErr w:type="gramEnd"/>
       <w:r>
-        <w:t xml:space="preserve">.  </w:t>
+        <w:t xml:space="preserve">. . </w:t>
       </w:r>
     </w:p>
     <w:p>
@@ -858,13 +1074,13 @@
         <w:t>at the</w:t>
       </w:r>
       <w:r>
-        <w:t xml:space="preserve"> 1720 MHz frequency. For future analysis of the reliability of this detection a statistical analysis could be done for a better fitting threshold value. Next the average phase values with in a range of positive an negative values accurately represents the change in location on a fringe, where negative implies it is located on the downward sloping part of the fringe pattern and the opposite for a positive value. However, the precision of these values is unknown from this study and would improve with the inclusion of error bars. </w:t>
-      </w:r>
-      <w:r>
-        <w:t xml:space="preserve">As for the fringe data** it is reassuring to note the OD (observed distance of antenna separation from a celestial view that changes with time of day) does not exceed the antenna separation of </w:t>
-      </w:r>
-      <w:r>
-        <w:t>430m as measured on earth.</w:t>
+        <w:t xml:space="preserve"> 1720 MHz frequency. For future analysis of the reliability of this detection a statistical analysis could be done for a better fitting threshold value. Next the average phase values with in a range of positive an negative values accurately represents the change in location on a fringe, where negative implies it is located on the downward sloping part of the fringe pattern and the opposite for a positive value. However, the precision of these values is unknown from this study and </w:t>
+      </w:r>
+      <w:r>
+        <w:t xml:space="preserve">the reliability of these locations </w:t>
+      </w:r>
+      <w:r>
+        <w:t xml:space="preserve">would improve with the inclusion of error bars. </w:t>
       </w:r>
     </w:p>
     <w:p>
@@ -909,17 +1125,49 @@
     </w:p>
     <w:p>
       <w:r>
-        <w:t>Becker, R. H., White, R. L., &amp; Helfand, D. J., 1995, ApJ, 450</w:t>
-      </w:r>
-    </w:p>
-    <w:p>
-      <w:r>
-        <w:t>Briggs, D. S., Schwab, R. S., &amp; Sramek R. A., 1999, NRAO/NMIMT Lectures</w:t>
-      </w:r>
-    </w:p>
-    <w:p>
-      <w:r>
-        <w:t>Ryle, M., &amp; Vonberg, D, D., 1946, Nature, 158</w:t>
+        <w:t xml:space="preserve">Becker, R. H., White, R. L., &amp; </w:t>
+      </w:r>
+      <w:proofErr w:type="spellStart"/>
+      <w:r>
+        <w:t>Helfand</w:t>
+      </w:r>
+      <w:proofErr w:type="spellEnd"/>
+      <w:r>
+        <w:t xml:space="preserve">, D. J., 1995, </w:t>
+      </w:r>
+      <w:proofErr w:type="spellStart"/>
+      <w:r>
+        <w:t>ApJ</w:t>
+      </w:r>
+      <w:proofErr w:type="spellEnd"/>
+      <w:r>
+        <w:t>, 450</w:t>
+      </w:r>
+    </w:p>
+    <w:p>
+      <w:r>
+        <w:t xml:space="preserve">Briggs, D. S., Schwab, R. S., &amp; </w:t>
+      </w:r>
+      <w:proofErr w:type="spellStart"/>
+      <w:r>
+        <w:t>Sramek</w:t>
+      </w:r>
+      <w:proofErr w:type="spellEnd"/>
+      <w:r>
+        <w:t xml:space="preserve"> R. A., 1999, NRAO/NMIMT Lectures</w:t>
+      </w:r>
+    </w:p>
+    <w:p>
+      <w:r>
+        <w:t xml:space="preserve">Ryle, M., &amp; </w:t>
+      </w:r>
+      <w:proofErr w:type="spellStart"/>
+      <w:r>
+        <w:t>Vonberg</w:t>
+      </w:r>
+      <w:proofErr w:type="spellEnd"/>
+      <w:r>
+        <w:t>, D, D., 1946, Nature, 158</w:t>
       </w:r>
     </w:p>
     <w:p>
@@ -1272,6 +1520,18 @@
       <w:ind w:left="720"/>
       <w:contextualSpacing/>
     </w:pPr>
+  </w:style>
+  <w:style w:type="character" w:styleId="Hyperlink">
+    <w:name w:val="Hyperlink"/>
+    <w:basedOn w:val="DefaultParagraphFont"/>
+    <w:uiPriority w:val="99"/>
+    <w:semiHidden/>
+    <w:unhideWhenUsed/>
+    <w:rsid w:val="00AF6FA3"/>
+    <w:rPr>
+      <w:color w:val="0000FF" w:themeColor="hyperlink"/>
+      <w:u w:val="single"/>
+    </w:rPr>
   </w:style>
 </w:styles>
 </file>

</xml_diff>